<commit_message>
Két verzió össerakva, profil funkciók bővitve
</commit_message>
<xml_diff>
--- a/Teendőim.docx
+++ b/Teendőim.docx
@@ -19,6 +19,9 @@
       <w:r>
         <w:t xml:space="preserve"> befejezése</w:t>
       </w:r>
+      <w:r>
+        <w:t xml:space="preserve"> BEFEJEZVE</w:t>
+      </w:r>
     </w:p>
     <w:p>
       <w:r>
@@ -105,6 +108,9 @@
       </w:r>
       <w:r>
         <w:t xml:space="preserve"> regisztrációhoz.</w:t>
+      </w:r>
+      <w:r>
+        <w:t xml:space="preserve"> BEFEJEZVE</w:t>
       </w:r>
       <w:r>
         <w:br/>

</xml_diff>

<commit_message>
profil modositas hibak javitvva, hirdetes modositas hibak javitva
</commit_message>
<xml_diff>
--- a/Teendőim.docx
+++ b/Teendőim.docx
@@ -19,9 +19,6 @@
       <w:r>
         <w:t xml:space="preserve"> befejezése</w:t>
       </w:r>
-      <w:r>
-        <w:t xml:space="preserve"> BEFEJEZVE</w:t>
-      </w:r>
     </w:p>
     <w:p>
       <w:r>
@@ -108,9 +105,6 @@
       </w:r>
       <w:r>
         <w:t xml:space="preserve"> regisztrációhoz.</w:t>
-      </w:r>
-      <w:r>
-        <w:t xml:space="preserve"> BEFEJEZVE</w:t>
       </w:r>
       <w:r>
         <w:br/>

</xml_diff>

<commit_message>
Feliratkozas OK, Login és hoe rendbe rakva, Datum hozzaadas feltöltéshez és modositashoz OK, Admin oldal Ready, Admin funkciók Ready
</commit_message>
<xml_diff>
--- a/Teendőim.docx
+++ b/Teendőim.docx
@@ -19,6 +19,9 @@
       <w:r>
         <w:t xml:space="preserve"> befejezése</w:t>
       </w:r>
+      <w:r>
+        <w:t xml:space="preserve"> BEFEJEZVE</w:t>
+      </w:r>
     </w:p>
     <w:p>
       <w:r>
@@ -105,6 +108,9 @@
       </w:r>
       <w:r>
         <w:t xml:space="preserve"> regisztrációhoz.</w:t>
+      </w:r>
+      <w:r>
+        <w:t xml:space="preserve"> BEFEJEZVE</w:t>
       </w:r>
       <w:r>
         <w:br/>

</xml_diff>